<commit_message>
2024-12-09 @ 00:37 - v5.G.5.xlsb - 22 192 lignes - Compile OK
* Problème de casse
   - .Color ---> .color
   - .GoTo ---> .Goto
* modAppli_Utils.bas
   - Nouvelles procédures 'Remplir_Plage_Avec_Couleur' et 'Paint_A_Range' pour colorer des cellules
* modDev_Tools
   - Nouveau module ????
* modENC_Saisie.bas
   - Correction lors de l'ajout des cases à cocher, s'il n'y a aucune facture en suspens
* modFAC_Finale.bas
   - Encapsuler l'assignation de l'imprimante par défaut avec une gestion d'erreur
* modFunctions.bas
   - Enlever le '$' à la fin du nom de fichier
* modTEC_Saisie.bas
   - Changer l'emplacement des données de AF
* ufSaisieHeures.frm
   - Maintenant permettre de reculer de 600 jours dans le passé pour rappeler une charge de temps
* wshENC_Saisie.doccls
   - Code ajusté pour colorer des cellules (utilisation des nouvelles procédures)
</commit_message>
<xml_diff>
--- a/Traitement proposé pour les dépôts de clients.docx
+++ b/Traitement proposé pour les dépôts de clients.docx
@@ -1,6 +1,6 @@
 
 <file path=word/document.xml><?xml version="1.0" encoding="utf-8"?>
-<w:document xmlns:wpc="http://schemas.microsoft.com/office/word/2010/wordprocessingCanvas" xmlns:cx="http://schemas.microsoft.com/office/drawing/2014/chartex" xmlns:cx1="http://schemas.microsoft.com/office/drawing/2015/9/8/chartex" xmlns:cx2="http://schemas.microsoft.com/office/drawing/2015/10/21/chartex" xmlns:cx3="http://schemas.microsoft.com/office/drawing/2016/5/9/chartex" xmlns:cx4="http://schemas.microsoft.com/office/drawing/2016/5/10/chartex" xmlns:cx5="http://schemas.microsoft.com/office/drawing/2016/5/11/chartex" xmlns:cx6="http://schemas.microsoft.com/office/drawing/2016/5/12/chartex" xmlns:cx7="http://schemas.microsoft.com/office/drawing/2016/5/13/chartex" xmlns:cx8="http://schemas.microsoft.com/office/drawing/2016/5/14/chartex" xmlns:mc="http://schemas.openxmlformats.org/markup-compatibility/2006" xmlns:aink="http://schemas.microsoft.com/office/drawing/2016/ink" xmlns:am3d="http://schemas.microsoft.com/office/drawing/2017/model3d" xmlns:o="urn:schemas-microsoft-com:office:office" xmlns:oel="http://schemas.microsoft.com/office/2019/extlst" xmlns:r="http://schemas.openxmlformats.org/officeDocument/2006/relationships" xmlns:m="http://schemas.openxmlformats.org/officeDocument/2006/math" xmlns:v="urn:schemas-microsoft-com:vml" xmlns:wp14="http://schemas.microsoft.com/office/word/2010/wordprocessingDrawing" xmlns:wp="http://schemas.openxmlformats.org/drawingml/2006/wordprocessingDrawing" xmlns:w10="urn:schemas-microsoft-com:office:word" xmlns:w="http://schemas.openxmlformats.org/wordprocessingml/2006/main" xmlns:w14="http://schemas.microsoft.com/office/word/2010/wordml" xmlns:w15="http://schemas.microsoft.com/office/word/2012/wordml" xmlns:w16cex="http://schemas.microsoft.com/office/word/2018/wordml/cex" xmlns:w16cid="http://schemas.microsoft.com/office/word/2016/wordml/cid" xmlns:w16="http://schemas.microsoft.com/office/word/2018/wordml" xmlns:w16du="http://schemas.microsoft.com/office/word/2023/wordml/word16du" xmlns:w16sdtdh="http://schemas.microsoft.com/office/word/2020/wordml/sdtdatahash" xmlns:w16se="http://schemas.microsoft.com/office/word/2015/wordml/symex" xmlns:wpg="http://schemas.microsoft.com/office/word/2010/wordprocessingGroup" xmlns:wpi="http://schemas.microsoft.com/office/word/2010/wordprocessingInk" xmlns:wne="http://schemas.microsoft.com/office/word/2006/wordml" xmlns:wps="http://schemas.microsoft.com/office/word/2010/wordprocessingShape" mc:Ignorable="w14 w15 w16se w16cid w16 w16cex w16sdtdh w16du wp14">
+<w:document xmlns:wpc="http://schemas.microsoft.com/office/word/2010/wordprocessingCanvas" xmlns:cx="http://schemas.microsoft.com/office/drawing/2014/chartex" xmlns:cx1="http://schemas.microsoft.com/office/drawing/2015/9/8/chartex" xmlns:cx2="http://schemas.microsoft.com/office/drawing/2015/10/21/chartex" xmlns:cx3="http://schemas.microsoft.com/office/drawing/2016/5/9/chartex" xmlns:cx4="http://schemas.microsoft.com/office/drawing/2016/5/10/chartex" xmlns:cx5="http://schemas.microsoft.com/office/drawing/2016/5/11/chartex" xmlns:cx6="http://schemas.microsoft.com/office/drawing/2016/5/12/chartex" xmlns:cx7="http://schemas.microsoft.com/office/drawing/2016/5/13/chartex" xmlns:cx8="http://schemas.microsoft.com/office/drawing/2016/5/14/chartex" xmlns:mc="http://schemas.openxmlformats.org/markup-compatibility/2006" xmlns:aink="http://schemas.microsoft.com/office/drawing/2016/ink" xmlns:am3d="http://schemas.microsoft.com/office/drawing/2017/model3d" xmlns:o="urn:schemas-microsoft-com:office:office" xmlns:oel="http://schemas.microsoft.com/office/2019/extlst" xmlns:r="http://schemas.openxmlformats.org/officeDocument/2006/relationships" xmlns:m="http://schemas.openxmlformats.org/officeDocument/2006/math" xmlns:v="urn:schemas-microsoft-com:vml" xmlns:wp14="http://schemas.microsoft.com/office/word/2010/wordprocessingDrawing" xmlns:wp="http://schemas.openxmlformats.org/drawingml/2006/wordprocessingDrawing" xmlns:w10="urn:schemas-microsoft-com:office:word" xmlns:w="http://schemas.openxmlformats.org/wordprocessingml/2006/main" xmlns:w14="http://schemas.microsoft.com/office/word/2010/wordml" xmlns:w15="http://schemas.microsoft.com/office/word/2012/wordml" xmlns:w16cex="http://schemas.microsoft.com/office/word/2018/wordml/cex" xmlns:w16cid="http://schemas.microsoft.com/office/word/2016/wordml/cid" xmlns:w16="http://schemas.microsoft.com/office/word/2018/wordml" xmlns:w16du="http://schemas.microsoft.com/office/word/2023/wordml/word16du" xmlns:w16sdtdh="http://schemas.microsoft.com/office/word/2020/wordml/sdtdatahash" xmlns:w16sdtfl="http://schemas.microsoft.com/office/word/2024/wordml/sdtformatlock" xmlns:w16se="http://schemas.microsoft.com/office/word/2015/wordml/symex" xmlns:wpg="http://schemas.microsoft.com/office/word/2010/wordprocessingGroup" xmlns:wpi="http://schemas.microsoft.com/office/word/2010/wordprocessingInk" xmlns:wne="http://schemas.microsoft.com/office/word/2006/wordml" xmlns:wps="http://schemas.microsoft.com/office/word/2010/wordprocessingShape" mc:Ignorable="w14 w15 w16se w16cid w16 w16cex w16sdtdh w16sdtfl w16du wp14">
   <w:body>
     <w:p>
       <w:pPr>
@@ -258,6 +258,7 @@
           <w:lang w:val="fr-CA"/>
         </w:rPr>
       </w:pPr>
+      <w:proofErr w:type="spellStart"/>
       <w:r>
         <w:rPr>
           <w:rFonts w:ascii="Courier New" w:hAnsi="Courier New" w:cs="Courier New"/>
@@ -267,7 +268,19 @@
           <w:szCs w:val="20"/>
           <w:lang w:val="fr-CA"/>
         </w:rPr>
-        <w:t>Dt Encaisse</w:t>
+        <w:t>Dt</w:t>
+      </w:r>
+      <w:proofErr w:type="spellEnd"/>
+      <w:r>
+        <w:rPr>
+          <w:rFonts w:ascii="Courier New" w:hAnsi="Courier New" w:cs="Courier New"/>
+          <w:b/>
+          <w:bCs/>
+          <w:sz w:val="18"/>
+          <w:szCs w:val="20"/>
+          <w:lang w:val="fr-CA"/>
+        </w:rPr>
+        <w:t xml:space="preserve"> Encaisse</w:t>
       </w:r>
     </w:p>
     <w:p>
@@ -479,6 +492,7 @@
           <w:lang w:val="fr-CA"/>
         </w:rPr>
       </w:pPr>
+      <w:proofErr w:type="spellStart"/>
       <w:r>
         <w:rPr>
           <w:rFonts w:ascii="Courier New" w:hAnsi="Courier New" w:cs="Courier New"/>
@@ -488,7 +502,19 @@
           <w:szCs w:val="20"/>
           <w:lang w:val="fr-CA"/>
         </w:rPr>
-        <w:t>Dt Comptes Clients (pour la totalité de la facture)</w:t>
+        <w:t>Dt</w:t>
+      </w:r>
+      <w:proofErr w:type="spellEnd"/>
+      <w:r>
+        <w:rPr>
+          <w:rFonts w:ascii="Courier New" w:hAnsi="Courier New" w:cs="Courier New"/>
+          <w:b/>
+          <w:bCs/>
+          <w:sz w:val="18"/>
+          <w:szCs w:val="20"/>
+          <w:lang w:val="fr-CA"/>
+        </w:rPr>
+        <w:t xml:space="preserve"> Comptes Clients (pour la totalité de la facture)</w:t>
       </w:r>
     </w:p>
     <w:p>
@@ -820,6 +846,7 @@
           <w:lang w:val="fr-CA"/>
         </w:rPr>
       </w:pPr>
+      <w:proofErr w:type="spellStart"/>
       <w:r>
         <w:rPr>
           <w:rFonts w:ascii="Courier New" w:hAnsi="Courier New" w:cs="Courier New"/>
@@ -829,7 +856,19 @@
           <w:szCs w:val="20"/>
           <w:lang w:val="fr-CA"/>
         </w:rPr>
-        <w:t xml:space="preserve">Dt </w:t>
+        <w:t>Dt</w:t>
+      </w:r>
+      <w:proofErr w:type="spellEnd"/>
+      <w:r>
+        <w:rPr>
+          <w:rFonts w:ascii="Courier New" w:hAnsi="Courier New" w:cs="Courier New"/>
+          <w:b/>
+          <w:bCs/>
+          <w:sz w:val="18"/>
+          <w:szCs w:val="20"/>
+          <w:lang w:val="fr-CA"/>
+        </w:rPr>
+        <w:t xml:space="preserve"> </w:t>
       </w:r>
       <w:r>
         <w:rPr>
@@ -1051,7 +1090,7 @@
 </file>
 
 <file path=word/endnotes.xml><?xml version="1.0" encoding="utf-8"?>
-<w:endnotes xmlns:wpc="http://schemas.microsoft.com/office/word/2010/wordprocessingCanvas" xmlns:cx="http://schemas.microsoft.com/office/drawing/2014/chartex" xmlns:cx1="http://schemas.microsoft.com/office/drawing/2015/9/8/chartex" xmlns:cx2="http://schemas.microsoft.com/office/drawing/2015/10/21/chartex" xmlns:cx3="http://schemas.microsoft.com/office/drawing/2016/5/9/chartex" xmlns:cx4="http://schemas.microsoft.com/office/drawing/2016/5/10/chartex" xmlns:cx5="http://schemas.microsoft.com/office/drawing/2016/5/11/chartex" xmlns:cx6="http://schemas.microsoft.com/office/drawing/2016/5/12/chartex" xmlns:cx7="http://schemas.microsoft.com/office/drawing/2016/5/13/chartex" xmlns:cx8="http://schemas.microsoft.com/office/drawing/2016/5/14/chartex" xmlns:mc="http://schemas.openxmlformats.org/markup-compatibility/2006" xmlns:aink="http://schemas.microsoft.com/office/drawing/2016/ink" xmlns:am3d="http://schemas.microsoft.com/office/drawing/2017/model3d" xmlns:o="urn:schemas-microsoft-com:office:office" xmlns:oel="http://schemas.microsoft.com/office/2019/extlst" xmlns:r="http://schemas.openxmlformats.org/officeDocument/2006/relationships" xmlns:m="http://schemas.openxmlformats.org/officeDocument/2006/math" xmlns:v="urn:schemas-microsoft-com:vml" xmlns:wp14="http://schemas.microsoft.com/office/word/2010/wordprocessingDrawing" xmlns:wp="http://schemas.openxmlformats.org/drawingml/2006/wordprocessingDrawing" xmlns:w10="urn:schemas-microsoft-com:office:word" xmlns:w="http://schemas.openxmlformats.org/wordprocessingml/2006/main" xmlns:w14="http://schemas.microsoft.com/office/word/2010/wordml" xmlns:w15="http://schemas.microsoft.com/office/word/2012/wordml" xmlns:w16cex="http://schemas.microsoft.com/office/word/2018/wordml/cex" xmlns:w16cid="http://schemas.microsoft.com/office/word/2016/wordml/cid" xmlns:w16="http://schemas.microsoft.com/office/word/2018/wordml" xmlns:w16du="http://schemas.microsoft.com/office/word/2023/wordml/word16du" xmlns:w16sdtdh="http://schemas.microsoft.com/office/word/2020/wordml/sdtdatahash" xmlns:w16se="http://schemas.microsoft.com/office/word/2015/wordml/symex" xmlns:wpg="http://schemas.microsoft.com/office/word/2010/wordprocessingGroup" xmlns:wpi="http://schemas.microsoft.com/office/word/2010/wordprocessingInk" xmlns:wne="http://schemas.microsoft.com/office/word/2006/wordml" xmlns:wps="http://schemas.microsoft.com/office/word/2010/wordprocessingShape" mc:Ignorable="w14 w15 w16se w16cid w16 w16cex w16sdtdh w16du wp14">
+<w:endnotes xmlns:wpc="http://schemas.microsoft.com/office/word/2010/wordprocessingCanvas" xmlns:cx="http://schemas.microsoft.com/office/drawing/2014/chartex" xmlns:cx1="http://schemas.microsoft.com/office/drawing/2015/9/8/chartex" xmlns:cx2="http://schemas.microsoft.com/office/drawing/2015/10/21/chartex" xmlns:cx3="http://schemas.microsoft.com/office/drawing/2016/5/9/chartex" xmlns:cx4="http://schemas.microsoft.com/office/drawing/2016/5/10/chartex" xmlns:cx5="http://schemas.microsoft.com/office/drawing/2016/5/11/chartex" xmlns:cx6="http://schemas.microsoft.com/office/drawing/2016/5/12/chartex" xmlns:cx7="http://schemas.microsoft.com/office/drawing/2016/5/13/chartex" xmlns:cx8="http://schemas.microsoft.com/office/drawing/2016/5/14/chartex" xmlns:mc="http://schemas.openxmlformats.org/markup-compatibility/2006" xmlns:aink="http://schemas.microsoft.com/office/drawing/2016/ink" xmlns:am3d="http://schemas.microsoft.com/office/drawing/2017/model3d" xmlns:o="urn:schemas-microsoft-com:office:office" xmlns:oel="http://schemas.microsoft.com/office/2019/extlst" xmlns:r="http://schemas.openxmlformats.org/officeDocument/2006/relationships" xmlns:m="http://schemas.openxmlformats.org/officeDocument/2006/math" xmlns:v="urn:schemas-microsoft-com:vml" xmlns:wp14="http://schemas.microsoft.com/office/word/2010/wordprocessingDrawing" xmlns:wp="http://schemas.openxmlformats.org/drawingml/2006/wordprocessingDrawing" xmlns:w10="urn:schemas-microsoft-com:office:word" xmlns:w="http://schemas.openxmlformats.org/wordprocessingml/2006/main" xmlns:w14="http://schemas.microsoft.com/office/word/2010/wordml" xmlns:w15="http://schemas.microsoft.com/office/word/2012/wordml" xmlns:w16cex="http://schemas.microsoft.com/office/word/2018/wordml/cex" xmlns:w16cid="http://schemas.microsoft.com/office/word/2016/wordml/cid" xmlns:w16="http://schemas.microsoft.com/office/word/2018/wordml" xmlns:w16du="http://schemas.microsoft.com/office/word/2023/wordml/word16du" xmlns:w16sdtdh="http://schemas.microsoft.com/office/word/2020/wordml/sdtdatahash" xmlns:w16sdtfl="http://schemas.microsoft.com/office/word/2024/wordml/sdtformatlock" xmlns:w16se="http://schemas.microsoft.com/office/word/2015/wordml/symex" xmlns:wpg="http://schemas.microsoft.com/office/word/2010/wordprocessingGroup" xmlns:wpi="http://schemas.microsoft.com/office/word/2010/wordprocessingInk" xmlns:wne="http://schemas.microsoft.com/office/word/2006/wordml" xmlns:wps="http://schemas.microsoft.com/office/word/2010/wordprocessingShape" mc:Ignorable="w14 w15 w16se w16cid w16 w16cex w16sdtdh w16sdtfl w16du wp14">
   <w:endnote w:type="separator" w:id="-1">
     <w:p>
       <w:pPr>
@@ -1076,7 +1115,7 @@
 </file>
 
 <file path=word/footer1.xml><?xml version="1.0" encoding="utf-8"?>
-<w:ftr xmlns:wpc="http://schemas.microsoft.com/office/word/2010/wordprocessingCanvas" xmlns:cx="http://schemas.microsoft.com/office/drawing/2014/chartex" xmlns:cx1="http://schemas.microsoft.com/office/drawing/2015/9/8/chartex" xmlns:cx2="http://schemas.microsoft.com/office/drawing/2015/10/21/chartex" xmlns:cx3="http://schemas.microsoft.com/office/drawing/2016/5/9/chartex" xmlns:cx4="http://schemas.microsoft.com/office/drawing/2016/5/10/chartex" xmlns:cx5="http://schemas.microsoft.com/office/drawing/2016/5/11/chartex" xmlns:cx6="http://schemas.microsoft.com/office/drawing/2016/5/12/chartex" xmlns:cx7="http://schemas.microsoft.com/office/drawing/2016/5/13/chartex" xmlns:cx8="http://schemas.microsoft.com/office/drawing/2016/5/14/chartex" xmlns:mc="http://schemas.openxmlformats.org/markup-compatibility/2006" xmlns:aink="http://schemas.microsoft.com/office/drawing/2016/ink" xmlns:am3d="http://schemas.microsoft.com/office/drawing/2017/model3d" xmlns:o="urn:schemas-microsoft-com:office:office" xmlns:oel="http://schemas.microsoft.com/office/2019/extlst" xmlns:r="http://schemas.openxmlformats.org/officeDocument/2006/relationships" xmlns:m="http://schemas.openxmlformats.org/officeDocument/2006/math" xmlns:v="urn:schemas-microsoft-com:vml" xmlns:wp14="http://schemas.microsoft.com/office/word/2010/wordprocessingDrawing" xmlns:wp="http://schemas.openxmlformats.org/drawingml/2006/wordprocessingDrawing" xmlns:w10="urn:schemas-microsoft-com:office:word" xmlns:w="http://schemas.openxmlformats.org/wordprocessingml/2006/main" xmlns:w14="http://schemas.microsoft.com/office/word/2010/wordml" xmlns:w15="http://schemas.microsoft.com/office/word/2012/wordml" xmlns:w16cex="http://schemas.microsoft.com/office/word/2018/wordml/cex" xmlns:w16cid="http://schemas.microsoft.com/office/word/2016/wordml/cid" xmlns:w16="http://schemas.microsoft.com/office/word/2018/wordml" xmlns:w16du="http://schemas.microsoft.com/office/word/2023/wordml/word16du" xmlns:w16sdtdh="http://schemas.microsoft.com/office/word/2020/wordml/sdtdatahash" xmlns:w16se="http://schemas.microsoft.com/office/word/2015/wordml/symex" xmlns:wpg="http://schemas.microsoft.com/office/word/2010/wordprocessingGroup" xmlns:wpi="http://schemas.microsoft.com/office/word/2010/wordprocessingInk" xmlns:wne="http://schemas.microsoft.com/office/word/2006/wordml" xmlns:wps="http://schemas.microsoft.com/office/word/2010/wordprocessingShape" mc:Ignorable="w14 w15 w16se w16cid w16 w16cex w16sdtdh w16du wp14">
+<w:ftr xmlns:wpc="http://schemas.microsoft.com/office/word/2010/wordprocessingCanvas" xmlns:cx="http://schemas.microsoft.com/office/drawing/2014/chartex" xmlns:cx1="http://schemas.microsoft.com/office/drawing/2015/9/8/chartex" xmlns:cx2="http://schemas.microsoft.com/office/drawing/2015/10/21/chartex" xmlns:cx3="http://schemas.microsoft.com/office/drawing/2016/5/9/chartex" xmlns:cx4="http://schemas.microsoft.com/office/drawing/2016/5/10/chartex" xmlns:cx5="http://schemas.microsoft.com/office/drawing/2016/5/11/chartex" xmlns:cx6="http://schemas.microsoft.com/office/drawing/2016/5/12/chartex" xmlns:cx7="http://schemas.microsoft.com/office/drawing/2016/5/13/chartex" xmlns:cx8="http://schemas.microsoft.com/office/drawing/2016/5/14/chartex" xmlns:mc="http://schemas.openxmlformats.org/markup-compatibility/2006" xmlns:aink="http://schemas.microsoft.com/office/drawing/2016/ink" xmlns:am3d="http://schemas.microsoft.com/office/drawing/2017/model3d" xmlns:o="urn:schemas-microsoft-com:office:office" xmlns:oel="http://schemas.microsoft.com/office/2019/extlst" xmlns:r="http://schemas.openxmlformats.org/officeDocument/2006/relationships" xmlns:m="http://schemas.openxmlformats.org/officeDocument/2006/math" xmlns:v="urn:schemas-microsoft-com:vml" xmlns:wp14="http://schemas.microsoft.com/office/word/2010/wordprocessingDrawing" xmlns:wp="http://schemas.openxmlformats.org/drawingml/2006/wordprocessingDrawing" xmlns:w10="urn:schemas-microsoft-com:office:word" xmlns:w="http://schemas.openxmlformats.org/wordprocessingml/2006/main" xmlns:w14="http://schemas.microsoft.com/office/word/2010/wordml" xmlns:w15="http://schemas.microsoft.com/office/word/2012/wordml" xmlns:w16cex="http://schemas.microsoft.com/office/word/2018/wordml/cex" xmlns:w16cid="http://schemas.microsoft.com/office/word/2016/wordml/cid" xmlns:w16="http://schemas.microsoft.com/office/word/2018/wordml" xmlns:w16du="http://schemas.microsoft.com/office/word/2023/wordml/word16du" xmlns:w16sdtdh="http://schemas.microsoft.com/office/word/2020/wordml/sdtdatahash" xmlns:w16sdtfl="http://schemas.microsoft.com/office/word/2024/wordml/sdtformatlock" xmlns:w16se="http://schemas.microsoft.com/office/word/2015/wordml/symex" xmlns:wpg="http://schemas.microsoft.com/office/word/2010/wordprocessingGroup" xmlns:wpi="http://schemas.microsoft.com/office/word/2010/wordprocessingInk" xmlns:wne="http://schemas.microsoft.com/office/word/2006/wordml" xmlns:wps="http://schemas.microsoft.com/office/word/2010/wordprocessingShape" mc:Ignorable="w14 w15 w16se w16cid w16 w16cex w16sdtdh w16sdtfl w16du wp14">
   <w:p>
     <w:pPr>
       <w:pStyle w:val="Pieddepage"/>
@@ -1246,7 +1285,7 @@
 </file>
 
 <file path=word/footnotes.xml><?xml version="1.0" encoding="utf-8"?>
-<w:footnotes xmlns:wpc="http://schemas.microsoft.com/office/word/2010/wordprocessingCanvas" xmlns:cx="http://schemas.microsoft.com/office/drawing/2014/chartex" xmlns:cx1="http://schemas.microsoft.com/office/drawing/2015/9/8/chartex" xmlns:cx2="http://schemas.microsoft.com/office/drawing/2015/10/21/chartex" xmlns:cx3="http://schemas.microsoft.com/office/drawing/2016/5/9/chartex" xmlns:cx4="http://schemas.microsoft.com/office/drawing/2016/5/10/chartex" xmlns:cx5="http://schemas.microsoft.com/office/drawing/2016/5/11/chartex" xmlns:cx6="http://schemas.microsoft.com/office/drawing/2016/5/12/chartex" xmlns:cx7="http://schemas.microsoft.com/office/drawing/2016/5/13/chartex" xmlns:cx8="http://schemas.microsoft.com/office/drawing/2016/5/14/chartex" xmlns:mc="http://schemas.openxmlformats.org/markup-compatibility/2006" xmlns:aink="http://schemas.microsoft.com/office/drawing/2016/ink" xmlns:am3d="http://schemas.microsoft.com/office/drawing/2017/model3d" xmlns:o="urn:schemas-microsoft-com:office:office" xmlns:oel="http://schemas.microsoft.com/office/2019/extlst" xmlns:r="http://schemas.openxmlformats.org/officeDocument/2006/relationships" xmlns:m="http://schemas.openxmlformats.org/officeDocument/2006/math" xmlns:v="urn:schemas-microsoft-com:vml" xmlns:wp14="http://schemas.microsoft.com/office/word/2010/wordprocessingDrawing" xmlns:wp="http://schemas.openxmlformats.org/drawingml/2006/wordprocessingDrawing" xmlns:w10="urn:schemas-microsoft-com:office:word" xmlns:w="http://schemas.openxmlformats.org/wordprocessingml/2006/main" xmlns:w14="http://schemas.microsoft.com/office/word/2010/wordml" xmlns:w15="http://schemas.microsoft.com/office/word/2012/wordml" xmlns:w16cex="http://schemas.microsoft.com/office/word/2018/wordml/cex" xmlns:w16cid="http://schemas.microsoft.com/office/word/2016/wordml/cid" xmlns:w16="http://schemas.microsoft.com/office/word/2018/wordml" xmlns:w16du="http://schemas.microsoft.com/office/word/2023/wordml/word16du" xmlns:w16sdtdh="http://schemas.microsoft.com/office/word/2020/wordml/sdtdatahash" xmlns:w16se="http://schemas.microsoft.com/office/word/2015/wordml/symex" xmlns:wpg="http://schemas.microsoft.com/office/word/2010/wordprocessingGroup" xmlns:wpi="http://schemas.microsoft.com/office/word/2010/wordprocessingInk" xmlns:wne="http://schemas.microsoft.com/office/word/2006/wordml" xmlns:wps="http://schemas.microsoft.com/office/word/2010/wordprocessingShape" mc:Ignorable="w14 w15 w16se w16cid w16 w16cex w16sdtdh w16du wp14">
+<w:footnotes xmlns:wpc="http://schemas.microsoft.com/office/word/2010/wordprocessingCanvas" xmlns:cx="http://schemas.microsoft.com/office/drawing/2014/chartex" xmlns:cx1="http://schemas.microsoft.com/office/drawing/2015/9/8/chartex" xmlns:cx2="http://schemas.microsoft.com/office/drawing/2015/10/21/chartex" xmlns:cx3="http://schemas.microsoft.com/office/drawing/2016/5/9/chartex" xmlns:cx4="http://schemas.microsoft.com/office/drawing/2016/5/10/chartex" xmlns:cx5="http://schemas.microsoft.com/office/drawing/2016/5/11/chartex" xmlns:cx6="http://schemas.microsoft.com/office/drawing/2016/5/12/chartex" xmlns:cx7="http://schemas.microsoft.com/office/drawing/2016/5/13/chartex" xmlns:cx8="http://schemas.microsoft.com/office/drawing/2016/5/14/chartex" xmlns:mc="http://schemas.openxmlformats.org/markup-compatibility/2006" xmlns:aink="http://schemas.microsoft.com/office/drawing/2016/ink" xmlns:am3d="http://schemas.microsoft.com/office/drawing/2017/model3d" xmlns:o="urn:schemas-microsoft-com:office:office" xmlns:oel="http://schemas.microsoft.com/office/2019/extlst" xmlns:r="http://schemas.openxmlformats.org/officeDocument/2006/relationships" xmlns:m="http://schemas.openxmlformats.org/officeDocument/2006/math" xmlns:v="urn:schemas-microsoft-com:vml" xmlns:wp14="http://schemas.microsoft.com/office/word/2010/wordprocessingDrawing" xmlns:wp="http://schemas.openxmlformats.org/drawingml/2006/wordprocessingDrawing" xmlns:w10="urn:schemas-microsoft-com:office:word" xmlns:w="http://schemas.openxmlformats.org/wordprocessingml/2006/main" xmlns:w14="http://schemas.microsoft.com/office/word/2010/wordml" xmlns:w15="http://schemas.microsoft.com/office/word/2012/wordml" xmlns:w16cex="http://schemas.microsoft.com/office/word/2018/wordml/cex" xmlns:w16cid="http://schemas.microsoft.com/office/word/2016/wordml/cid" xmlns:w16="http://schemas.microsoft.com/office/word/2018/wordml" xmlns:w16du="http://schemas.microsoft.com/office/word/2023/wordml/word16du" xmlns:w16sdtdh="http://schemas.microsoft.com/office/word/2020/wordml/sdtdatahash" xmlns:w16sdtfl="http://schemas.microsoft.com/office/word/2024/wordml/sdtformatlock" xmlns:w16se="http://schemas.microsoft.com/office/word/2015/wordml/symex" xmlns:wpg="http://schemas.microsoft.com/office/word/2010/wordprocessingGroup" xmlns:wpi="http://schemas.microsoft.com/office/word/2010/wordprocessingInk" xmlns:wne="http://schemas.microsoft.com/office/word/2006/wordml" xmlns:wps="http://schemas.microsoft.com/office/word/2010/wordprocessingShape" mc:Ignorable="w14 w15 w16se w16cid w16 w16cex w16sdtdh w16sdtfl w16du wp14">
   <w:footnote w:type="separator" w:id="-1">
     <w:p>
       <w:pPr>
@@ -1271,7 +1310,7 @@
 </file>
 
 <file path=word/numbering.xml><?xml version="1.0" encoding="utf-8"?>
-<w:numbering xmlns:wpc="http://schemas.microsoft.com/office/word/2010/wordprocessingCanvas" xmlns:cx="http://schemas.microsoft.com/office/drawing/2014/chartex" xmlns:cx1="http://schemas.microsoft.com/office/drawing/2015/9/8/chartex" xmlns:cx2="http://schemas.microsoft.com/office/drawing/2015/10/21/chartex" xmlns:cx3="http://schemas.microsoft.com/office/drawing/2016/5/9/chartex" xmlns:cx4="http://schemas.microsoft.com/office/drawing/2016/5/10/chartex" xmlns:cx5="http://schemas.microsoft.com/office/drawing/2016/5/11/chartex" xmlns:cx6="http://schemas.microsoft.com/office/drawing/2016/5/12/chartex" xmlns:cx7="http://schemas.microsoft.com/office/drawing/2016/5/13/chartex" xmlns:cx8="http://schemas.microsoft.com/office/drawing/2016/5/14/chartex" xmlns:mc="http://schemas.openxmlformats.org/markup-compatibility/2006" xmlns:aink="http://schemas.microsoft.com/office/drawing/2016/ink" xmlns:am3d="http://schemas.microsoft.com/office/drawing/2017/model3d" xmlns:o="urn:schemas-microsoft-com:office:office" xmlns:oel="http://schemas.microsoft.com/office/2019/extlst" xmlns:r="http://schemas.openxmlformats.org/officeDocument/2006/relationships" xmlns:m="http://schemas.openxmlformats.org/officeDocument/2006/math" xmlns:v="urn:schemas-microsoft-com:vml" xmlns:wp14="http://schemas.microsoft.com/office/word/2010/wordprocessingDrawing" xmlns:wp="http://schemas.openxmlformats.org/drawingml/2006/wordprocessingDrawing" xmlns:w10="urn:schemas-microsoft-com:office:word" xmlns:w="http://schemas.openxmlformats.org/wordprocessingml/2006/main" xmlns:w14="http://schemas.microsoft.com/office/word/2010/wordml" xmlns:w15="http://schemas.microsoft.com/office/word/2012/wordml" xmlns:w16cex="http://schemas.microsoft.com/office/word/2018/wordml/cex" xmlns:w16cid="http://schemas.microsoft.com/office/word/2016/wordml/cid" xmlns:w16="http://schemas.microsoft.com/office/word/2018/wordml" xmlns:w16du="http://schemas.microsoft.com/office/word/2023/wordml/word16du" xmlns:w16sdtdh="http://schemas.microsoft.com/office/word/2020/wordml/sdtdatahash" xmlns:w16se="http://schemas.microsoft.com/office/word/2015/wordml/symex" xmlns:wpg="http://schemas.microsoft.com/office/word/2010/wordprocessingGroup" xmlns:wpi="http://schemas.microsoft.com/office/word/2010/wordprocessingInk" xmlns:wne="http://schemas.microsoft.com/office/word/2006/wordml" xmlns:wps="http://schemas.microsoft.com/office/word/2010/wordprocessingShape" mc:Ignorable="w14 w15 w16se w16cid w16 w16cex w16sdtdh w16du wp14">
+<w:numbering xmlns:wpc="http://schemas.microsoft.com/office/word/2010/wordprocessingCanvas" xmlns:cx="http://schemas.microsoft.com/office/drawing/2014/chartex" xmlns:cx1="http://schemas.microsoft.com/office/drawing/2015/9/8/chartex" xmlns:cx2="http://schemas.microsoft.com/office/drawing/2015/10/21/chartex" xmlns:cx3="http://schemas.microsoft.com/office/drawing/2016/5/9/chartex" xmlns:cx4="http://schemas.microsoft.com/office/drawing/2016/5/10/chartex" xmlns:cx5="http://schemas.microsoft.com/office/drawing/2016/5/11/chartex" xmlns:cx6="http://schemas.microsoft.com/office/drawing/2016/5/12/chartex" xmlns:cx7="http://schemas.microsoft.com/office/drawing/2016/5/13/chartex" xmlns:cx8="http://schemas.microsoft.com/office/drawing/2016/5/14/chartex" xmlns:mc="http://schemas.openxmlformats.org/markup-compatibility/2006" xmlns:aink="http://schemas.microsoft.com/office/drawing/2016/ink" xmlns:am3d="http://schemas.microsoft.com/office/drawing/2017/model3d" xmlns:o="urn:schemas-microsoft-com:office:office" xmlns:oel="http://schemas.microsoft.com/office/2019/extlst" xmlns:r="http://schemas.openxmlformats.org/officeDocument/2006/relationships" xmlns:m="http://schemas.openxmlformats.org/officeDocument/2006/math" xmlns:v="urn:schemas-microsoft-com:vml" xmlns:wp14="http://schemas.microsoft.com/office/word/2010/wordprocessingDrawing" xmlns:wp="http://schemas.openxmlformats.org/drawingml/2006/wordprocessingDrawing" xmlns:w10="urn:schemas-microsoft-com:office:word" xmlns:w="http://schemas.openxmlformats.org/wordprocessingml/2006/main" xmlns:w14="http://schemas.microsoft.com/office/word/2010/wordml" xmlns:w15="http://schemas.microsoft.com/office/word/2012/wordml" xmlns:w16cex="http://schemas.microsoft.com/office/word/2018/wordml/cex" xmlns:w16cid="http://schemas.microsoft.com/office/word/2016/wordml/cid" xmlns:w16="http://schemas.microsoft.com/office/word/2018/wordml" xmlns:w16du="http://schemas.microsoft.com/office/word/2023/wordml/word16du" xmlns:w16sdtdh="http://schemas.microsoft.com/office/word/2020/wordml/sdtdatahash" xmlns:w16sdtfl="http://schemas.microsoft.com/office/word/2024/wordml/sdtformatlock" xmlns:w16se="http://schemas.microsoft.com/office/word/2015/wordml/symex" xmlns:wpg="http://schemas.microsoft.com/office/word/2010/wordprocessingGroup" xmlns:wpi="http://schemas.microsoft.com/office/word/2010/wordprocessingInk" xmlns:wne="http://schemas.microsoft.com/office/word/2006/wordml" xmlns:wps="http://schemas.microsoft.com/office/word/2010/wordprocessingShape" mc:Ignorable="w14 w15 w16se w16cid w16 w16cex w16sdtdh w16sdtfl w16du wp14">
   <w:abstractNum w:abstractNumId="0" w15:restartNumberingAfterBreak="0">
     <w:nsid w:val="07CB2E48"/>
     <w:multiLevelType w:val="hybridMultilevel"/>
@@ -1790,7 +1829,7 @@
 </file>
 
 <file path=word/styles.xml><?xml version="1.0" encoding="utf-8"?>
-<w:styles xmlns:mc="http://schemas.openxmlformats.org/markup-compatibility/2006" xmlns:r="http://schemas.openxmlformats.org/officeDocument/2006/relationships" xmlns:w="http://schemas.openxmlformats.org/wordprocessingml/2006/main" xmlns:w14="http://schemas.microsoft.com/office/word/2010/wordml" xmlns:w15="http://schemas.microsoft.com/office/word/2012/wordml" xmlns:w16cex="http://schemas.microsoft.com/office/word/2018/wordml/cex" xmlns:w16cid="http://schemas.microsoft.com/office/word/2016/wordml/cid" xmlns:w16="http://schemas.microsoft.com/office/word/2018/wordml" xmlns:w16du="http://schemas.microsoft.com/office/word/2023/wordml/word16du" xmlns:w16sdtdh="http://schemas.microsoft.com/office/word/2020/wordml/sdtdatahash" xmlns:w16se="http://schemas.microsoft.com/office/word/2015/wordml/symex" mc:Ignorable="w14 w15 w16se w16cid w16 w16cex w16sdtdh w16du">
+<w:styles xmlns:mc="http://schemas.openxmlformats.org/markup-compatibility/2006" xmlns:r="http://schemas.openxmlformats.org/officeDocument/2006/relationships" xmlns:w="http://schemas.openxmlformats.org/wordprocessingml/2006/main" xmlns:w14="http://schemas.microsoft.com/office/word/2010/wordml" xmlns:w15="http://schemas.microsoft.com/office/word/2012/wordml" xmlns:w16cex="http://schemas.microsoft.com/office/word/2018/wordml/cex" xmlns:w16cid="http://schemas.microsoft.com/office/word/2016/wordml/cid" xmlns:w16="http://schemas.microsoft.com/office/word/2018/wordml" xmlns:w16du="http://schemas.microsoft.com/office/word/2023/wordml/word16du" xmlns:w16sdtdh="http://schemas.microsoft.com/office/word/2020/wordml/sdtdatahash" xmlns:w16sdtfl="http://schemas.microsoft.com/office/word/2024/wordml/sdtformatlock" xmlns:w16se="http://schemas.microsoft.com/office/word/2015/wordml/symex" mc:Ignorable="w14 w15 w16se w16cid w16 w16cex w16sdtdh w16sdtfl w16du">
   <w:docDefaults>
     <w:rPrDefault>
       <w:rPr>

</xml_diff>